<commit_message>
Lab 5 (Lab 4 Extension)
</commit_message>
<xml_diff>
--- a/Description Document.docx
+++ b/Description Document.docx
@@ -243,8 +243,8 @@
         <w:rPr>
           <w:rFonts w:ascii="Times New Roman" w:hAnsi="Times New Roman" w:cs="Times New Roman"/>
           <w:b/>
-          <w:sz w:val="32"/>
-          <w:szCs w:val="32"/>
+          <w:sz w:val="40"/>
+          <w:szCs w:val="40"/>
         </w:rPr>
       </w:pPr>
       <w:r>
@@ -263,7 +263,28 @@
           <w:sz w:val="40"/>
           <w:szCs w:val="40"/>
         </w:rPr>
-        <w:t xml:space="preserve"> # 4</w:t>
+        <w:t xml:space="preserve"> # 5</w:t>
+      </w:r>
+    </w:p>
+    <w:p>
+      <w:pPr>
+        <w:spacing w:after="120"/>
+        <w:jc w:val="center"/>
+        <w:rPr>
+          <w:rFonts w:ascii="Times New Roman" w:hAnsi="Times New Roman" w:cs="Times New Roman"/>
+          <w:b/>
+          <w:sz w:val="32"/>
+          <w:szCs w:val="32"/>
+        </w:rPr>
+      </w:pPr>
+      <w:r>
+        <w:rPr>
+          <w:rFonts w:ascii="Times New Roman" w:hAnsi="Times New Roman" w:cs="Times New Roman"/>
+          <w:b/>
+          <w:sz w:val="40"/>
+          <w:szCs w:val="40"/>
+        </w:rPr>
+        <w:t>(Lab 4 Extension)</w:t>
       </w:r>
     </w:p>
     <w:p>
@@ -588,7 +609,6 @@
         <w:pStyle w:val="Heading1"/>
       </w:pPr>
       <w:r>
-        <w:lastRenderedPageBreak/>
         <w:t>HTML Tags Used:</w:t>
       </w:r>
     </w:p>
@@ -742,7 +762,19 @@
           <w:szCs w:val="23"/>
           <w:shd w:val="clear" w:color="auto" w:fill="FFFFFF"/>
         </w:rPr>
-        <w:t>The &lt;link&gt; tag defines a link between a document and an external resource.</w:t>
+        <w:t>The &lt;link&gt; tag defines a link between a</w:t>
+      </w:r>
+      <w:bookmarkStart w:id="0" w:name="_GoBack"/>
+      <w:bookmarkEnd w:id="0"/>
+      <w:r>
+        <w:rPr>
+          <w:rFonts w:ascii="Verdana" w:hAnsi="Verdana"/>
+          <w:color w:val="000000"/>
+          <w:sz w:val="23"/>
+          <w:szCs w:val="23"/>
+          <w:shd w:val="clear" w:color="auto" w:fill="FFFFFF"/>
+        </w:rPr>
+        <w:t xml:space="preserve"> document and an external resource.</w:t>
       </w:r>
     </w:p>
     <w:p>
@@ -1063,7 +1095,6 @@
           <w:szCs w:val="23"/>
           <w:shd w:val="clear" w:color="auto" w:fill="FFFFFF"/>
         </w:rPr>
-        <w:lastRenderedPageBreak/>
         <w:t>@keyframes</w:t>
       </w:r>
     </w:p>
@@ -1205,8 +1236,6 @@
           <w:shd w:val="clear" w:color="auto" w:fill="FFFFFF"/>
         </w:rPr>
       </w:pPr>
-      <w:bookmarkStart w:id="0" w:name="_GoBack"/>
-      <w:bookmarkEnd w:id="0"/>
     </w:p>
     <w:p>
       <w:sdt>
@@ -3812,7 +3841,7 @@
 </file>
 
 <file path=customXml/itemProps1.xml><?xml version="1.0" encoding="utf-8"?>
-<ds:datastoreItem xmlns:ds="http://schemas.openxmlformats.org/officeDocument/2006/customXml" ds:itemID="{608FB45F-2E4D-4715-81F2-3739AF3028D2}">
+<ds:datastoreItem xmlns:ds="http://schemas.openxmlformats.org/officeDocument/2006/customXml" ds:itemID="{14842225-9486-46A3-95CA-7C43327D9BFB}">
   <ds:schemaRefs>
     <ds:schemaRef ds:uri="http://schemas.openxmlformats.org/officeDocument/2006/bibliography"/>
   </ds:schemaRefs>

</xml_diff>